<commit_message>
Update ABIC Narrative Report.docx
</commit_message>
<xml_diff>
--- a/ABIC Narrative Report.docx
+++ b/ABIC Narrative Report.docx
@@ -1895,7 +1895,7 @@
           </mc:Choice>
           <mc:Fallback>
             <w:pict>
-              <v:line w14:anchorId="4EA1BD57" id="Straight Connector 12" o:spid="_x0000_s1026" style="position:absolute;flip:y;z-index:251659264;visibility:visible;mso-wrap-style:square;mso-width-percent:0;mso-height-percent:0;mso-wrap-distance-left:9pt;mso-wrap-distance-top:0;mso-wrap-distance-right:9pt;mso-wrap-distance-bottom:0;mso-position-horizontal:absolute;mso-position-horizontal-relative:margin;mso-position-vertical:absolute;mso-position-vertical-relative:text;mso-width-percent:0;mso-height-percent:0;mso-width-relative:page;mso-height-relative:page" from="0,11.3pt" to="430.85pt,12.05pt" o:gfxdata="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" strokecolor="black [3200]" strokeweight=".5pt">
+              <v:line w14:anchorId="6A7A7615" id="Straight Connector 12" o:spid="_x0000_s1026" style="position:absolute;flip:y;z-index:251659264;visibility:visible;mso-wrap-style:square;mso-width-percent:0;mso-height-percent:0;mso-wrap-distance-left:9pt;mso-wrap-distance-top:0;mso-wrap-distance-right:9pt;mso-wrap-distance-bottom:0;mso-position-horizontal:absolute;mso-position-horizontal-relative:margin;mso-position-vertical:absolute;mso-position-vertical-relative:text;mso-width-percent:0;mso-height-percent:0;mso-width-relative:page;mso-height-relative:page" from="0,11.3pt" to="430.85pt,12.05pt" o:gfxdata="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" strokecolor="black [3200]" strokeweight=".5pt">
                 <v:stroke joinstyle="miter"/>
                 <w10:wrap anchorx="margin"/>
               </v:line>
@@ -2002,7 +2002,7 @@
           </mc:Choice>
           <mc:Fallback>
             <w:pict>
-              <v:line w14:anchorId="498BB92B" id="Straight Connector 11" o:spid="_x0000_s1026" style="position:absolute;flip:y;z-index:251661312;visibility:visible;mso-wrap-style:square;mso-width-percent:0;mso-height-percent:0;mso-wrap-distance-left:9pt;mso-wrap-distance-top:0;mso-wrap-distance-right:9pt;mso-wrap-distance-bottom:0;mso-position-horizontal:absolute;mso-position-horizontal-relative:margin;mso-position-vertical:absolute;mso-position-vertical-relative:text;mso-width-percent:0;mso-height-percent:0;mso-width-relative:page;mso-height-relative:page" from="0,3.5pt" to="430.85pt,4.25pt" o:gfxdata="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" strokecolor="black [3200]" strokeweight=".5pt">
+              <v:line w14:anchorId="7386CD03" id="Straight Connector 11" o:spid="_x0000_s1026" style="position:absolute;flip:y;z-index:251661312;visibility:visible;mso-wrap-style:square;mso-width-percent:0;mso-height-percent:0;mso-wrap-distance-left:9pt;mso-wrap-distance-top:0;mso-wrap-distance-right:9pt;mso-wrap-distance-bottom:0;mso-position-horizontal:absolute;mso-position-horizontal-relative:margin;mso-position-vertical:absolute;mso-position-vertical-relative:text;mso-width-percent:0;mso-height-percent:0;mso-width-relative:page;mso-height-relative:page" from="0,3.5pt" to="430.85pt,4.25pt" o:gfxdata="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" strokecolor="black [3200]" strokeweight=".5pt">
                 <v:stroke joinstyle="miter"/>
                 <w10:wrap anchorx="margin"/>
               </v:line>
@@ -2084,7 +2084,7 @@
           </mc:Choice>
           <mc:Fallback>
             <w:pict>
-              <v:line w14:anchorId="4F6552EA" id="Straight Connector 10" o:spid="_x0000_s1026" style="position:absolute;flip:y;z-index:251660288;visibility:visible;mso-wrap-style:square;mso-width-percent:0;mso-height-percent:0;mso-wrap-distance-left:9pt;mso-wrap-distance-top:0;mso-wrap-distance-right:9pt;mso-wrap-distance-bottom:0;mso-position-horizontal:absolute;mso-position-horizontal-relative:margin;mso-position-vertical:absolute;mso-position-vertical-relative:text;mso-width-percent:0;mso-height-percent:0;mso-width-relative:page;mso-height-relative:page" from="0,.55pt" to="430.85pt,1.3pt" o:gfxdata="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" strokecolor="black [3213]" strokeweight="3pt">
+              <v:line w14:anchorId="68D2F537" id="Straight Connector 10" o:spid="_x0000_s1026" style="position:absolute;flip:y;z-index:251660288;visibility:visible;mso-wrap-style:square;mso-width-percent:0;mso-height-percent:0;mso-wrap-distance-left:9pt;mso-wrap-distance-top:0;mso-wrap-distance-right:9pt;mso-wrap-distance-bottom:0;mso-position-horizontal:absolute;mso-position-horizontal-relative:margin;mso-position-vertical:absolute;mso-position-vertical-relative:text;mso-width-percent:0;mso-height-percent:0;mso-width-relative:page;mso-height-relative:page" from="0,.55pt" to="430.85pt,1.3pt" o:gfxdata="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" strokecolor="black [3213]" strokeweight="3pt">
                 <v:stroke joinstyle="miter"/>
                 <w10:wrap anchorx="margin"/>
               </v:line>
@@ -3300,20 +3300,19 @@
           <w:szCs w:val="24"/>
         </w:rPr>
         <w:tab/>
-        <w:t>To Ms. Kristianne Aleza Marie L. Javier and Mrs. Sarah Jane M. Festijo, OJT Coordinator and Adviser, for guiding them throughout this journey and helped them to accomplish this course.</w:t>
-      </w:r>
-    </w:p>
-    <w:p>
-      <w:pPr>
-        <w:spacing w:after="0" w:line="480" w:lineRule="auto"/>
-        <w:jc w:val="both"/>
+        <w:t xml:space="preserve">To Ms. Kristianne Aleza Marie L. Javier and Mrs. Sarah Jane M. </w:t>
+      </w:r>
+      <w:proofErr w:type="spellStart"/>
+      <w:r>
         <w:rPr>
           <w:rFonts w:ascii="Courier New" w:eastAsia="Courier New" w:hAnsi="Courier New" w:cs="Courier New"/>
           <w:color w:val="000000"/>
           <w:sz w:val="24"/>
           <w:szCs w:val="24"/>
         </w:rPr>
-      </w:pPr>
+        <w:t>Festijo</w:t>
+      </w:r>
+      <w:proofErr w:type="spellEnd"/>
       <w:r>
         <w:rPr>
           <w:rFonts w:ascii="Courier New" w:eastAsia="Courier New" w:hAnsi="Courier New" w:cs="Courier New"/>
@@ -3321,8 +3320,49 @@
           <w:sz w:val="24"/>
           <w:szCs w:val="24"/>
         </w:rPr>
+        <w:t>, OJT Coordinator and Adviser, for guiding them throughout this journey and helped them to accomplish this course.</w:t>
+      </w:r>
+    </w:p>
+    <w:p>
+      <w:pPr>
+        <w:spacing w:after="0" w:line="480" w:lineRule="auto"/>
+        <w:jc w:val="both"/>
+        <w:rPr>
+          <w:rFonts w:ascii="Courier New" w:eastAsia="Courier New" w:hAnsi="Courier New" w:cs="Courier New"/>
+          <w:color w:val="000000"/>
+          <w:sz w:val="24"/>
+          <w:szCs w:val="24"/>
+        </w:rPr>
+      </w:pPr>
+      <w:r>
+        <w:rPr>
+          <w:rFonts w:ascii="Courier New" w:eastAsia="Courier New" w:hAnsi="Courier New" w:cs="Courier New"/>
+          <w:color w:val="000000"/>
+          <w:sz w:val="24"/>
+          <w:szCs w:val="24"/>
+        </w:rPr>
         <w:tab/>
-        <w:t>To Mrs. Epie F. Custodio, Major Critic and Mrs. Dezza Marie M. Magsino, Technical Critic, for the significant and relevant advises in making the manuscript to its better version.</w:t>
+        <w:t xml:space="preserve">To Mrs. Epie F. Custodio, Major Critic and Mrs. </w:t>
+      </w:r>
+      <w:proofErr w:type="spellStart"/>
+      <w:r>
+        <w:rPr>
+          <w:rFonts w:ascii="Courier New" w:eastAsia="Courier New" w:hAnsi="Courier New" w:cs="Courier New"/>
+          <w:color w:val="000000"/>
+          <w:sz w:val="24"/>
+          <w:szCs w:val="24"/>
+        </w:rPr>
+        <w:t>Dezza</w:t>
+      </w:r>
+      <w:proofErr w:type="spellEnd"/>
+      <w:r>
+        <w:rPr>
+          <w:rFonts w:ascii="Courier New" w:eastAsia="Courier New" w:hAnsi="Courier New" w:cs="Courier New"/>
+          <w:color w:val="000000"/>
+          <w:sz w:val="24"/>
+          <w:szCs w:val="24"/>
+        </w:rPr>
+        <w:t xml:space="preserve"> Marie M. Magsino, Technical Critic, for the significant and relevant advises in making the manuscript to its better version.</w:t>
       </w:r>
     </w:p>
     <w:p>
@@ -4200,12 +4240,14 @@
                 <w:sz w:val="24"/>
               </w:rPr>
             </w:pPr>
+            <w:proofErr w:type="spellStart"/>
             <w:r>
               <w:rPr>
                 <w:sz w:val="24"/>
               </w:rPr>
               <w:t>i</w:t>
             </w:r>
+            <w:proofErr w:type="spellEnd"/>
           </w:p>
         </w:tc>
       </w:tr>
@@ -10639,7 +10681,7 @@
     </w:p>
     <w:p>
       <w:pPr>
-        <w:spacing w:line="480" w:lineRule="auto"/>
+        <w:spacing w:after="0" w:line="480" w:lineRule="auto"/>
         <w:jc w:val="center"/>
         <w:rPr>
           <w:rFonts w:ascii="Courier New" w:eastAsia="Courier New" w:hAnsi="Courier New" w:cs="Courier New"/>
@@ -10663,7 +10705,7 @@
     </w:p>
     <w:p>
       <w:pPr>
-        <w:spacing w:line="480" w:lineRule="auto"/>
+        <w:spacing w:after="0" w:line="480" w:lineRule="auto"/>
         <w:jc w:val="center"/>
         <w:rPr>
           <w:rFonts w:ascii="Courier New" w:eastAsia="Courier New" w:hAnsi="Courier New" w:cs="Courier New"/>
@@ -10686,7 +10728,7 @@
     </w:p>
     <w:p>
       <w:pPr>
-        <w:spacing w:line="480" w:lineRule="auto"/>
+        <w:spacing w:after="0" w:line="480" w:lineRule="auto"/>
         <w:jc w:val="both"/>
         <w:rPr>
           <w:rFonts w:ascii="Courier New" w:eastAsia="Courier New" w:hAnsi="Courier New" w:cs="Courier New"/>
@@ -10780,7 +10822,7 @@
     </w:p>
     <w:p>
       <w:pPr>
-        <w:spacing w:line="480" w:lineRule="auto"/>
+        <w:spacing w:after="0" w:line="480" w:lineRule="auto"/>
         <w:jc w:val="both"/>
         <w:rPr>
           <w:rFonts w:ascii="Courier New" w:eastAsia="Courier New" w:hAnsi="Courier New" w:cs="Courier New"/>
@@ -10825,7 +10867,25 @@
           <w:sz w:val="24"/>
           <w:szCs w:val="24"/>
         </w:rPr>
-        <w:t>According to Sekiguchi, T., Mitate, Y., &amp; Yang, Y. (2023), although job seekers often rely on indirect or inaccurate information to assess the attractiveness of potential employers, internship experience provides more realistic and accurate information, which may influence organizational attractiveness. Through the pre-internship and post-internship, the researchers found that although organizational attractiveness on average declined after the internship, skill variety and feedback from employees in the internship job were positively related to perceived needs-supplies (NS) fit beyond the effect of its pre- internship level. The NS fit, in turn, was related to organizational attractiveness beyond the effect of its pre- internship level.</w:t>
+        <w:t xml:space="preserve">According to Sekiguchi, T., </w:t>
+      </w:r>
+      <w:proofErr w:type="spellStart"/>
+      <w:r>
+        <w:rPr>
+          <w:rFonts w:ascii="Courier New" w:eastAsia="Courier New" w:hAnsi="Courier New" w:cs="Courier New"/>
+          <w:sz w:val="24"/>
+          <w:szCs w:val="24"/>
+        </w:rPr>
+        <w:t>Mitate</w:t>
+      </w:r>
+      <w:proofErr w:type="spellEnd"/>
+      <w:r>
+        <w:rPr>
+          <w:rFonts w:ascii="Courier New" w:eastAsia="Courier New" w:hAnsi="Courier New" w:cs="Courier New"/>
+          <w:sz w:val="24"/>
+          <w:szCs w:val="24"/>
+        </w:rPr>
+        <w:t>, Y., &amp; Yang, Y. (2023), although job seekers often rely on indirect or inaccurate information to assess the attractiveness of potential employers, internship experience provides more realistic and accurate information, which may influence organizational attractiveness. Through the pre-internship and post-internship, the researchers found that although organizational attractiveness on average declined after the internship, skill variety and feedback from employees in the internship job were positively related to perceived needs-supplies (NS) fit beyond the effect of its pre- internship level. The NS fit, in turn, was related to organizational attractiveness beyond the effect of its pre- internship level.</w:t>
       </w:r>
     </w:p>
     <w:p>
@@ -10852,7 +10912,7 @@
           <w:sz w:val="24"/>
           <w:szCs w:val="24"/>
         </w:rPr>
-        <w:t>Moreover, some of the above mediating effects were stronger for interns with high social skills and/or high self-</w:t>
+        <w:t xml:space="preserve">Moreover, some of the above mediating effects were stronger for interns with high social skills and/or high self-esteem. Our findings highlight the importance of the effect </w:t>
       </w:r>
       <w:r>
         <w:rPr>
@@ -10861,7 +10921,7 @@
           <w:szCs w:val="24"/>
         </w:rPr>
         <w:lastRenderedPageBreak/>
-        <w:t>esteem. Our findings highlight the importance of the effect of internships on college students’ school-to-work transition.</w:t>
+        <w:t>of internships on college students’ school-to-work transition.</w:t>
       </w:r>
     </w:p>
     <w:p>
@@ -10888,7 +10948,25 @@
           <w:sz w:val="24"/>
           <w:szCs w:val="24"/>
         </w:rPr>
-        <w:t>Based on Trianasari et al., (2021, July), one of the important components of the vocational education curriculum is the “on-the-job training program” which provides both opportunities and challenges for students in a workplace- based setting. This study aimed at understanding the types of job-related stress experienced by students during on- the-job training programs and how they cope with their problems. This was conducted by employing a qualitative approach. Participants were recruited using a purposive sampling technique with the criteria of having completed a minimum of 6 months on-the-job training program.</w:t>
+        <w:t xml:space="preserve">Based on </w:t>
+      </w:r>
+      <w:proofErr w:type="spellStart"/>
+      <w:r>
+        <w:rPr>
+          <w:rFonts w:ascii="Courier New" w:eastAsia="Courier New" w:hAnsi="Courier New" w:cs="Courier New"/>
+          <w:sz w:val="24"/>
+          <w:szCs w:val="24"/>
+        </w:rPr>
+        <w:t>Trianasari</w:t>
+      </w:r>
+      <w:proofErr w:type="spellEnd"/>
+      <w:r>
+        <w:rPr>
+          <w:rFonts w:ascii="Courier New" w:eastAsia="Courier New" w:hAnsi="Courier New" w:cs="Courier New"/>
+          <w:sz w:val="24"/>
+          <w:szCs w:val="24"/>
+        </w:rPr>
+        <w:t xml:space="preserve"> et al., (2021, July), one of the important components of the vocational education curriculum is the “on-the-job training program” which provides both opportunities and challenges for students in a workplace- based setting. This study aimed at understanding the types of job-related stress experienced by students during on- the-job training programs and how they cope with their problems. This was conducted by employing a qualitative approach. Participants were recruited using a purposive sampling technique with the criteria of having completed a minimum of 6 months on-the-job training program.</w:t>
       </w:r>
     </w:p>
     <w:p>
@@ -10931,7 +11009,7 @@
           <w:sz w:val="24"/>
           <w:szCs w:val="24"/>
         </w:rPr>
-        <w:t xml:space="preserve"> decision to work for a foreign firm while studying the social sciences and humanities. The findings of linear regression analysis based on 508 responses demonstrate that self-interests, self-outcome expectations (internal variables), university gains, and references (external factors) are factors that influence student job choice. </w:t>
+        <w:t xml:space="preserve"> decision to work for a foreign firm while studying the social sciences and humanities. The findings of linear regression analysis based on 508 responses demonstrate that self-interests, self-outcome expectations (internal variables), university gains, and references (external factors) are factors that influence student job choice. Meanwhile, there is no statistical association between the </w:t>
       </w:r>
       <w:r>
         <w:rPr>
@@ -10940,7 +11018,7 @@
           <w:szCs w:val="24"/>
         </w:rPr>
         <w:lastRenderedPageBreak/>
-        <w:t>Meanwhile, there is no statistical association between the aspect of capability (</w:t>
+        <w:t>aspect of capability (</w:t>
       </w:r>
       <w:r>
         <w:rPr>
@@ -11213,13 +11291,23 @@
         </w:rPr>
         <w:tab/>
       </w:r>
-      <w:r>
-        <w:rPr>
-          <w:rFonts w:ascii="Courier New" w:eastAsia="Courier New" w:hAnsi="Courier New" w:cs="Courier New"/>
-          <w:sz w:val="24"/>
-          <w:szCs w:val="24"/>
-        </w:rPr>
-        <w:t xml:space="preserve">Damelang et al. (2020), confirmed that a large body of empirical research has demonstrated that foreign education is a major cause of ethnic disadvantages in the labor market. In this study, the researchers examine the extent to which having recognized foreign credentials improves immigrants’ chances of being hired. To identify the causal effect of foreign </w:t>
+      <w:proofErr w:type="spellStart"/>
+      <w:r>
+        <w:rPr>
+          <w:rFonts w:ascii="Courier New" w:eastAsia="Courier New" w:hAnsi="Courier New" w:cs="Courier New"/>
+          <w:sz w:val="24"/>
+          <w:szCs w:val="24"/>
+        </w:rPr>
+        <w:t>Damelang</w:t>
+      </w:r>
+      <w:proofErr w:type="spellEnd"/>
+      <w:r>
+        <w:rPr>
+          <w:rFonts w:ascii="Courier New" w:eastAsia="Courier New" w:hAnsi="Courier New" w:cs="Courier New"/>
+          <w:sz w:val="24"/>
+          <w:szCs w:val="24"/>
+        </w:rPr>
+        <w:t xml:space="preserve"> et al. (2020), confirmed that a large body of empirical research has demonstrated that foreign education is a major cause of ethnic disadvantages in the labor market. In this study, the researchers examine the extent to which having recognized foreign credentials improves immigrants’ chances of being hired. To identify the causal effect of foreign </w:t>
       </w:r>
       <w:r>
         <w:rPr>
@@ -11421,13 +11509,23 @@
         </w:rPr>
         <w:tab/>
       </w:r>
-      <w:r>
-        <w:rPr>
-          <w:rFonts w:ascii="Courier New" w:eastAsia="Courier New" w:hAnsi="Courier New" w:cs="Courier New"/>
-          <w:sz w:val="24"/>
-          <w:szCs w:val="24"/>
-        </w:rPr>
-        <w:t xml:space="preserve">Matliwala (2019) stated that the internship program is critical in teacher education and that we should work hard to make it more productive. It should not only be done to complete the teacher education program but also to ensure </w:t>
+      <w:proofErr w:type="spellStart"/>
+      <w:r>
+        <w:rPr>
+          <w:rFonts w:ascii="Courier New" w:eastAsia="Courier New" w:hAnsi="Courier New" w:cs="Courier New"/>
+          <w:sz w:val="24"/>
+          <w:szCs w:val="24"/>
+        </w:rPr>
+        <w:t>Matliwala</w:t>
+      </w:r>
+      <w:proofErr w:type="spellEnd"/>
+      <w:r>
+        <w:rPr>
+          <w:rFonts w:ascii="Courier New" w:eastAsia="Courier New" w:hAnsi="Courier New" w:cs="Courier New"/>
+          <w:sz w:val="24"/>
+          <w:szCs w:val="24"/>
+        </w:rPr>
+        <w:t xml:space="preserve"> (2019) stated that the internship program is critical in teacher education and that we should work hard to make it more productive. It should not only be done to complete the teacher education program but also to ensure </w:t>
       </w:r>
       <w:r>
         <w:rPr>
@@ -11490,7 +11588,25 @@
           <w:sz w:val="24"/>
           <w:szCs w:val="24"/>
         </w:rPr>
-        <w:t xml:space="preserve">As mentioned in the study of Schamback et al. (2019), work-related learning and practical training in the form of internship programs are vital for business students for their personal and professional development and to build their strong connections with leading business organizations. However, most of the research work until recently has focused </w:t>
+        <w:t xml:space="preserve">As mentioned in the study of </w:t>
+      </w:r>
+      <w:proofErr w:type="spellStart"/>
+      <w:r>
+        <w:rPr>
+          <w:rFonts w:ascii="Courier New" w:eastAsia="Courier New" w:hAnsi="Courier New" w:cs="Courier New"/>
+          <w:sz w:val="24"/>
+          <w:szCs w:val="24"/>
+        </w:rPr>
+        <w:t>Schamback</w:t>
+      </w:r>
+      <w:proofErr w:type="spellEnd"/>
+      <w:r>
+        <w:rPr>
+          <w:rFonts w:ascii="Courier New" w:eastAsia="Courier New" w:hAnsi="Courier New" w:cs="Courier New"/>
+          <w:sz w:val="24"/>
+          <w:szCs w:val="24"/>
+        </w:rPr>
+        <w:t xml:space="preserve"> et al. (2019), work-related learning and practical training in the form of internship programs are vital for business students for their personal and professional development and to build their strong connections with leading business organizations. However, most of the research work until recently has focused </w:t>
       </w:r>
       <w:r>
         <w:rPr>
@@ -11663,13 +11779,23 @@
         </w:rPr>
         <w:tab/>
       </w:r>
-      <w:r>
-        <w:rPr>
-          <w:rFonts w:ascii="Courier New" w:eastAsia="Courier New" w:hAnsi="Courier New" w:cs="Courier New"/>
-          <w:sz w:val="24"/>
-          <w:szCs w:val="24"/>
-        </w:rPr>
-        <w:t>Dawaton (2021) conducted research on trainees</w:t>
+      <w:proofErr w:type="spellStart"/>
+      <w:r>
+        <w:rPr>
+          <w:rFonts w:ascii="Courier New" w:eastAsia="Courier New" w:hAnsi="Courier New" w:cs="Courier New"/>
+          <w:sz w:val="24"/>
+          <w:szCs w:val="24"/>
+        </w:rPr>
+        <w:t>Dawaton</w:t>
+      </w:r>
+      <w:proofErr w:type="spellEnd"/>
+      <w:r>
+        <w:rPr>
+          <w:rFonts w:ascii="Courier New" w:eastAsia="Courier New" w:hAnsi="Courier New" w:cs="Courier New"/>
+          <w:sz w:val="24"/>
+          <w:szCs w:val="24"/>
+        </w:rPr>
+        <w:t xml:space="preserve"> (2021) conducted research on trainees</w:t>
       </w:r>
       <w:r>
         <w:rPr>
@@ -11970,7 +12096,25 @@
           <w:sz w:val="24"/>
           <w:szCs w:val="24"/>
         </w:rPr>
-        <w:t xml:space="preserve">As mentioned in the study of Akplu et.al (2019), an internship is job training for students that have been </w:t>
+        <w:t xml:space="preserve">As mentioned in the study of </w:t>
+      </w:r>
+      <w:proofErr w:type="spellStart"/>
+      <w:r>
+        <w:rPr>
+          <w:rFonts w:ascii="Courier New" w:eastAsia="Courier New" w:hAnsi="Courier New" w:cs="Courier New"/>
+          <w:sz w:val="24"/>
+          <w:szCs w:val="24"/>
+        </w:rPr>
+        <w:t>Akplu</w:t>
+      </w:r>
+      <w:proofErr w:type="spellEnd"/>
+      <w:r>
+        <w:rPr>
+          <w:rFonts w:ascii="Courier New" w:eastAsia="Courier New" w:hAnsi="Courier New" w:cs="Courier New"/>
+          <w:sz w:val="24"/>
+          <w:szCs w:val="24"/>
+        </w:rPr>
+        <w:t xml:space="preserve"> et.al (2019), an internship is job training for students that have been </w:t>
       </w:r>
       <w:r>
         <w:rPr>
@@ -12311,7 +12455,7 @@
     </w:p>
     <w:p>
       <w:pPr>
-        <w:spacing w:line="480" w:lineRule="auto"/>
+        <w:spacing w:after="0" w:line="480" w:lineRule="auto"/>
         <w:jc w:val="center"/>
         <w:rPr>
           <w:rFonts w:ascii="Courier New" w:eastAsia="Courier New" w:hAnsi="Courier New" w:cs="Courier New"/>
@@ -12813,7 +12957,25 @@
           <w:sz w:val="24"/>
           <w:szCs w:val="24"/>
         </w:rPr>
-        <w:t>ABIC Realty &amp; Consultancy Corporation is a real estate firm established by Mr. Anglle Sarmiento. The company specializes in providing expert real estate services and consultancy, leveraging a deep understanding of the property market to benefit clients ranging from individual homeowners to large-scale investors.</w:t>
+        <w:t xml:space="preserve">ABIC Realty &amp; Consultancy Corporation is a real estate firm established by Mr. </w:t>
+      </w:r>
+      <w:proofErr w:type="spellStart"/>
+      <w:r>
+        <w:rPr>
+          <w:rFonts w:ascii="Courier New" w:eastAsia="Courier New" w:hAnsi="Courier New" w:cs="Courier New"/>
+          <w:sz w:val="24"/>
+          <w:szCs w:val="24"/>
+        </w:rPr>
+        <w:t>Anglle</w:t>
+      </w:r>
+      <w:proofErr w:type="spellEnd"/>
+      <w:r>
+        <w:rPr>
+          <w:rFonts w:ascii="Courier New" w:eastAsia="Courier New" w:hAnsi="Courier New" w:cs="Courier New"/>
+          <w:sz w:val="24"/>
+          <w:szCs w:val="24"/>
+        </w:rPr>
+        <w:t xml:space="preserve"> Sarmiento. The company specializes in providing expert real estate services and consultancy, leveraging a deep understanding of the property market to benefit clients ranging from individual homeowners to large-scale investors.</w:t>
       </w:r>
     </w:p>
     <w:p>
@@ -13977,6 +14139,7 @@
           <w:rFonts w:ascii="Courier New" w:eastAsia="Courier New" w:hAnsi="Courier New" w:cs="Courier New"/>
           <w:sz w:val="24"/>
           <w:szCs w:val="24"/>
+          <w:lang w:val="en-US"/>
         </w:rPr>
       </w:pPr>
       <w:r>
@@ -16122,66 +16285,77 @@
           <w:shd w:val="clear" w:color="auto" w:fill="FFFFFF"/>
         </w:rPr>
       </w:pPr>
+      <w:proofErr w:type="spellStart"/>
       <w:r>
         <w:rPr>
           <w:rFonts w:ascii="Courier New" w:hAnsi="Courier New" w:cs="Courier New"/>
           <w:color w:val="222222"/>
           <w:shd w:val="clear" w:color="auto" w:fill="FFFFFF"/>
         </w:rPr>
-        <w:t>Vassilakopoulou, P., &amp; Hustad, E. (2021). Bridging digital divides: a literature review and research agenda for information systems research. Information Systems Frontiers, 1-15.</w:t>
-      </w:r>
-    </w:p>
-    <w:p>
-      <w:pPr>
-        <w:spacing w:after="0" w:line="480" w:lineRule="auto"/>
-        <w:ind w:left="426" w:hanging="426"/>
-        <w:jc w:val="both"/>
+        <w:t>Vassilakopoulou</w:t>
+      </w:r>
+      <w:proofErr w:type="spellEnd"/>
+      <w:r>
         <w:rPr>
           <w:rFonts w:ascii="Courier New" w:hAnsi="Courier New" w:cs="Courier New"/>
           <w:color w:val="222222"/>
           <w:shd w:val="clear" w:color="auto" w:fill="FFFFFF"/>
         </w:rPr>
-      </w:pPr>
-      <w:r>
+        <w:t>, P., &amp; Hustad, E. (2021). Bridging digital divides: a literature review and research agenda for information systems research. Information Systems Frontiers, 1-15.</w:t>
+      </w:r>
+    </w:p>
+    <w:p>
+      <w:pPr>
+        <w:spacing w:after="0" w:line="480" w:lineRule="auto"/>
+        <w:ind w:left="426" w:hanging="426"/>
+        <w:jc w:val="both"/>
         <w:rPr>
           <w:rFonts w:ascii="Courier New" w:hAnsi="Courier New" w:cs="Courier New"/>
           <w:color w:val="222222"/>
           <w:shd w:val="clear" w:color="auto" w:fill="FFFFFF"/>
         </w:rPr>
-        <w:t>Battisti, M., Scott-Kennel, J., &amp; Deakins, D. (2021). A network perspective on foreign entry modes of small knowledge-intensive services firms. European Journal of Marketing.</w:t>
-      </w:r>
-    </w:p>
-    <w:p>
-      <w:pPr>
-        <w:spacing w:after="0" w:line="480" w:lineRule="auto"/>
-        <w:ind w:left="426" w:hanging="426"/>
-        <w:jc w:val="both"/>
+      </w:pPr>
+      <w:r>
         <w:rPr>
           <w:rFonts w:ascii="Courier New" w:hAnsi="Courier New" w:cs="Courier New"/>
           <w:color w:val="222222"/>
           <w:shd w:val="clear" w:color="auto" w:fill="FFFFFF"/>
         </w:rPr>
-      </w:pPr>
-      <w:r>
+        <w:t>Battisti, M., Scott-Kennel, J., &amp; Deakins, D. (2021). A network perspective on foreign entry modes of small knowledge-intensive services firms. European Journal of Marketing.</w:t>
+      </w:r>
+    </w:p>
+    <w:p>
+      <w:pPr>
+        <w:spacing w:after="0" w:line="480" w:lineRule="auto"/>
+        <w:ind w:left="426" w:hanging="426"/>
+        <w:jc w:val="both"/>
         <w:rPr>
           <w:rFonts w:ascii="Courier New" w:hAnsi="Courier New" w:cs="Courier New"/>
           <w:color w:val="222222"/>
           <w:shd w:val="clear" w:color="auto" w:fill="FFFFFF"/>
         </w:rPr>
-        <w:t>Lei, S. A., &amp; Yin, D. (2019). Evaluating benefits and drawbacks of internships: Perspectives of college students. College Student Journal, 53(2), 181-189.</w:t>
-      </w:r>
-    </w:p>
-    <w:p>
-      <w:pPr>
-        <w:spacing w:after="0" w:line="480" w:lineRule="auto"/>
-        <w:ind w:left="426" w:hanging="426"/>
-        <w:jc w:val="both"/>
+      </w:pPr>
+      <w:r>
         <w:rPr>
           <w:rFonts w:ascii="Courier New" w:hAnsi="Courier New" w:cs="Courier New"/>
           <w:color w:val="222222"/>
           <w:shd w:val="clear" w:color="auto" w:fill="FFFFFF"/>
         </w:rPr>
-      </w:pPr>
+        <w:t>Lei, S. A., &amp; Yin, D. (2019). Evaluating benefits and drawbacks of internships: Perspectives of college students. College Student Journal, 53(2), 181-189.</w:t>
+      </w:r>
+    </w:p>
+    <w:p>
+      <w:pPr>
+        <w:spacing w:after="0" w:line="480" w:lineRule="auto"/>
+        <w:ind w:left="426" w:hanging="426"/>
+        <w:jc w:val="both"/>
+        <w:rPr>
+          <w:rFonts w:ascii="Courier New" w:hAnsi="Courier New" w:cs="Courier New"/>
+          <w:color w:val="222222"/>
+          <w:shd w:val="clear" w:color="auto" w:fill="FFFFFF"/>
+        </w:rPr>
+      </w:pPr>
+      <w:proofErr w:type="spellStart"/>
       <w:r>
         <w:rPr>
           <w:rFonts w:ascii="Courier New" w:hAnsi="Courier New" w:cs="Courier New"/>
@@ -16189,76 +16363,77 @@
           <w:shd w:val="clear" w:color="auto" w:fill="FFFFFF"/>
           <w:lang w:val="fr-FR"/>
         </w:rPr>
-        <w:t xml:space="preserve">Ciolan, D. F., Andrei, C. L., Mirică, A. N. D. R. E. E. A., Toma, I. E., Drăgănescu, D. O. I. N. A., &amp; Rădulescu, F. Ș. </w:t>
-      </w:r>
+        <w:t>Ciolan</w:t>
+      </w:r>
+      <w:proofErr w:type="spellEnd"/>
       <w:r>
         <w:rPr>
           <w:rFonts w:ascii="Courier New" w:hAnsi="Courier New" w:cs="Courier New"/>
           <w:color w:val="222222"/>
           <w:shd w:val="clear" w:color="auto" w:fill="FFFFFF"/>
-        </w:rPr>
-        <w:t>(2020). Internships in pharmaceutical students’ development. Farmacia, 68(1), 176-184.</w:t>
-      </w:r>
-    </w:p>
-    <w:p>
-      <w:pPr>
-        <w:spacing w:after="0" w:line="480" w:lineRule="auto"/>
-        <w:ind w:left="426" w:hanging="426"/>
-        <w:jc w:val="both"/>
+          <w:lang w:val="fr-FR"/>
+        </w:rPr>
+        <w:t xml:space="preserve">, D. F., Andrei, C. L., </w:t>
+      </w:r>
+      <w:proofErr w:type="spellStart"/>
+      <w:r>
         <w:rPr>
           <w:rFonts w:ascii="Courier New" w:hAnsi="Courier New" w:cs="Courier New"/>
           <w:color w:val="222222"/>
           <w:shd w:val="clear" w:color="auto" w:fill="FFFFFF"/>
-        </w:rPr>
-      </w:pPr>
+          <w:lang w:val="fr-FR"/>
+        </w:rPr>
+        <w:t>Mirică</w:t>
+      </w:r>
+      <w:proofErr w:type="spellEnd"/>
       <w:r>
         <w:rPr>
           <w:rFonts w:ascii="Courier New" w:hAnsi="Courier New" w:cs="Courier New"/>
           <w:color w:val="222222"/>
           <w:shd w:val="clear" w:color="auto" w:fill="FFFFFF"/>
-        </w:rPr>
-        <w:t>Sekiguchi, T., Mitate, Y., &amp; Yang, Y. (2023). Internship Experience and Organizational Attractiveness: A Realistic Job Fit Perspective. Journal of Career Development, 50(2), 353-371.</w:t>
-      </w:r>
-    </w:p>
-    <w:p>
-      <w:pPr>
-        <w:spacing w:after="0" w:line="480" w:lineRule="auto"/>
-        <w:ind w:left="426" w:hanging="426"/>
-        <w:jc w:val="both"/>
+          <w:lang w:val="fr-FR"/>
+        </w:rPr>
+        <w:t xml:space="preserve">, A. N. D. R. E. E. A., Toma, I. E., </w:t>
+      </w:r>
+      <w:proofErr w:type="spellStart"/>
+      <w:r>
         <w:rPr>
           <w:rFonts w:ascii="Courier New" w:hAnsi="Courier New" w:cs="Courier New"/>
           <w:color w:val="222222"/>
           <w:shd w:val="clear" w:color="auto" w:fill="FFFFFF"/>
-        </w:rPr>
-      </w:pPr>
+          <w:lang w:val="fr-FR"/>
+        </w:rPr>
+        <w:t>Drăgănescu</w:t>
+      </w:r>
+      <w:proofErr w:type="spellEnd"/>
       <w:r>
         <w:rPr>
           <w:rFonts w:ascii="Courier New" w:hAnsi="Courier New" w:cs="Courier New"/>
           <w:color w:val="222222"/>
           <w:shd w:val="clear" w:color="auto" w:fill="FFFFFF"/>
-        </w:rPr>
-        <w:lastRenderedPageBreak/>
-        <w:t>Chen, M. (2019). The impact of expatriates’ cross-cultural adjustment on work stress and job involvement in the high-tech industry. Frontiers in psychology, 10, 2228.</w:t>
-      </w:r>
-    </w:p>
-    <w:p>
-      <w:pPr>
-        <w:spacing w:after="0" w:line="480" w:lineRule="auto"/>
-        <w:ind w:left="426" w:hanging="426"/>
-        <w:jc w:val="both"/>
+          <w:lang w:val="fr-FR"/>
+        </w:rPr>
+        <w:t xml:space="preserve">, D. O. I. N. A., &amp; </w:t>
+      </w:r>
+      <w:proofErr w:type="spellStart"/>
+      <w:r>
         <w:rPr>
           <w:rFonts w:ascii="Courier New" w:hAnsi="Courier New" w:cs="Courier New"/>
           <w:color w:val="222222"/>
           <w:shd w:val="clear" w:color="auto" w:fill="FFFFFF"/>
-        </w:rPr>
-      </w:pPr>
+          <w:lang w:val="fr-FR"/>
+        </w:rPr>
+        <w:t>Rădulescu</w:t>
+      </w:r>
+      <w:proofErr w:type="spellEnd"/>
       <w:r>
         <w:rPr>
           <w:rFonts w:ascii="Courier New" w:hAnsi="Courier New" w:cs="Courier New"/>
           <w:color w:val="222222"/>
           <w:shd w:val="clear" w:color="auto" w:fill="FFFFFF"/>
-        </w:rPr>
-        <w:t xml:space="preserve">Trianasari, N., &amp; Rahmawati, P. I. (2021, July). Should I quit? Understanding job stress and coping strategies among hospitality students during </w:t>
+          <w:lang w:val="fr-FR"/>
+        </w:rPr>
+        <w:t xml:space="preserve">, F. Ș. </w:t>
       </w:r>
       <w:r>
         <w:rPr>
@@ -16266,95 +16441,274 @@
           <w:color w:val="222222"/>
           <w:shd w:val="clear" w:color="auto" w:fill="FFFFFF"/>
         </w:rPr>
-        <w:t>on-the-job</w:t>
-      </w:r>
+        <w:t>(2020). Internships in pharmaceutical students’ development. </w:t>
+      </w:r>
+      <w:proofErr w:type="spellStart"/>
       <w:r>
         <w:rPr>
           <w:rFonts w:ascii="Courier New" w:hAnsi="Courier New" w:cs="Courier New"/>
           <w:color w:val="222222"/>
           <w:shd w:val="clear" w:color="auto" w:fill="FFFFFF"/>
         </w:rPr>
-        <w:t xml:space="preserve"> training program. In 5th Asian Education Symposium 2020 (AES 2020) (pp. 494-498). Atlantis Press.</w:t>
-      </w:r>
-    </w:p>
-    <w:p>
-      <w:pPr>
-        <w:spacing w:after="0" w:line="480" w:lineRule="auto"/>
-        <w:ind w:left="426" w:hanging="426"/>
-        <w:jc w:val="both"/>
+        <w:t>Farmacia</w:t>
+      </w:r>
+      <w:proofErr w:type="spellEnd"/>
+      <w:r>
         <w:rPr>
           <w:rFonts w:ascii="Courier New" w:hAnsi="Courier New" w:cs="Courier New"/>
           <w:color w:val="222222"/>
           <w:shd w:val="clear" w:color="auto" w:fill="FFFFFF"/>
         </w:rPr>
-      </w:pPr>
-      <w:r>
+        <w:t>, 68(1), 176-184.</w:t>
+      </w:r>
+    </w:p>
+    <w:p>
+      <w:pPr>
+        <w:spacing w:after="0" w:line="480" w:lineRule="auto"/>
+        <w:ind w:left="426" w:hanging="426"/>
+        <w:jc w:val="both"/>
         <w:rPr>
           <w:rFonts w:ascii="Courier New" w:hAnsi="Courier New" w:cs="Courier New"/>
           <w:color w:val="222222"/>
           <w:shd w:val="clear" w:color="auto" w:fill="FFFFFF"/>
         </w:rPr>
-        <w:t>Veit, S., &amp; Thijsen, L. (2021). Almost identical but still treated differently: hiring discrimination against foreign-born and domestic-born minorities. Journal of Ethnic and Migration Studies, 47(6), 1285-1304.</w:t>
-      </w:r>
-    </w:p>
-    <w:p>
-      <w:pPr>
-        <w:spacing w:after="0" w:line="480" w:lineRule="auto"/>
-        <w:ind w:left="426" w:hanging="426"/>
-        <w:jc w:val="both"/>
+      </w:pPr>
+      <w:r>
         <w:rPr>
           <w:rFonts w:ascii="Courier New" w:hAnsi="Courier New" w:cs="Courier New"/>
           <w:color w:val="222222"/>
           <w:shd w:val="clear" w:color="auto" w:fill="FFFFFF"/>
         </w:rPr>
-      </w:pPr>
+        <w:t xml:space="preserve">Sekiguchi, T., </w:t>
+      </w:r>
+      <w:proofErr w:type="spellStart"/>
       <w:r>
         <w:rPr>
           <w:rFonts w:ascii="Courier New" w:hAnsi="Courier New" w:cs="Courier New"/>
           <w:color w:val="222222"/>
           <w:shd w:val="clear" w:color="auto" w:fill="FFFFFF"/>
         </w:rPr>
-        <w:t>Hoang, N. T., &amp; Huy, D. T. N. (2021). Determining factors for educating students for choosing to work for foreign units: Absence of self-efficacy. JETT, 12(2), 11-19.</w:t>
-      </w:r>
-    </w:p>
-    <w:p>
-      <w:pPr>
-        <w:spacing w:after="0" w:line="480" w:lineRule="auto"/>
-        <w:ind w:left="426" w:hanging="426"/>
-        <w:jc w:val="both"/>
+        <w:t>Mitate</w:t>
+      </w:r>
+      <w:proofErr w:type="spellEnd"/>
+      <w:r>
         <w:rPr>
           <w:rFonts w:ascii="Courier New" w:hAnsi="Courier New" w:cs="Courier New"/>
           <w:color w:val="222222"/>
           <w:shd w:val="clear" w:color="auto" w:fill="FFFFFF"/>
         </w:rPr>
-      </w:pPr>
-      <w:r>
+        <w:t>, Y., &amp; Yang, Y. (2023). Internship Experience and Organizational Attractiveness: A Realistic Job Fit Perspective. Journal of Career Development, 50(2), 353-371.</w:t>
+      </w:r>
+    </w:p>
+    <w:p>
+      <w:pPr>
+        <w:spacing w:after="0" w:line="480" w:lineRule="auto"/>
+        <w:ind w:left="426" w:hanging="426"/>
+        <w:jc w:val="both"/>
         <w:rPr>
           <w:rFonts w:ascii="Courier New" w:hAnsi="Courier New" w:cs="Courier New"/>
           <w:color w:val="222222"/>
           <w:shd w:val="clear" w:color="auto" w:fill="FFFFFF"/>
         </w:rPr>
-        <w:t>Damelang, A., Ebensperger, S., &amp; Stumpf, F. (2020). Foreign credential recognition and immigrants’ chances of being hired for skilled jobs—evidence from a survey experiment among employers. Social Forces, 99(2), 648-671.</w:t>
-      </w:r>
-    </w:p>
-    <w:p>
-      <w:pPr>
-        <w:spacing w:after="0" w:line="480" w:lineRule="auto"/>
-        <w:ind w:left="426" w:hanging="426"/>
-        <w:jc w:val="both"/>
+      </w:pPr>
+      <w:r>
         <w:rPr>
           <w:rFonts w:ascii="Courier New" w:hAnsi="Courier New" w:cs="Courier New"/>
           <w:color w:val="222222"/>
           <w:shd w:val="clear" w:color="auto" w:fill="FFFFFF"/>
         </w:rPr>
-      </w:pPr>
-      <w:r>
+        <w:lastRenderedPageBreak/>
+        <w:t>Chen, M. (2019). The impact of expatriates’ cross-cultural adjustment on work stress and job involvement in the high-tech industry. Frontiers in psychology, 10, 2228.</w:t>
+      </w:r>
+    </w:p>
+    <w:p>
+      <w:pPr>
+        <w:spacing w:after="0" w:line="480" w:lineRule="auto"/>
+        <w:ind w:left="426" w:hanging="426"/>
+        <w:jc w:val="both"/>
         <w:rPr>
           <w:rFonts w:ascii="Courier New" w:hAnsi="Courier New" w:cs="Courier New"/>
           <w:color w:val="222222"/>
           <w:shd w:val="clear" w:color="auto" w:fill="FFFFFF"/>
         </w:rPr>
-        <w:t>Kraft, C., Jeske, D., &amp; Bayerlein, L. (2019). Seeking diversity? Consider virtual internships. Strategic HR Review.</w:t>
+      </w:pPr>
+      <w:proofErr w:type="spellStart"/>
+      <w:r>
+        <w:rPr>
+          <w:rFonts w:ascii="Courier New" w:hAnsi="Courier New" w:cs="Courier New"/>
+          <w:color w:val="222222"/>
+          <w:shd w:val="clear" w:color="auto" w:fill="FFFFFF"/>
+        </w:rPr>
+        <w:t>Trianasari</w:t>
+      </w:r>
+      <w:proofErr w:type="spellEnd"/>
+      <w:r>
+        <w:rPr>
+          <w:rFonts w:ascii="Courier New" w:hAnsi="Courier New" w:cs="Courier New"/>
+          <w:color w:val="222222"/>
+          <w:shd w:val="clear" w:color="auto" w:fill="FFFFFF"/>
+        </w:rPr>
+        <w:t xml:space="preserve">, N., &amp; Rahmawati, P. I. (2021, July). Should I quit? Understanding job stress and coping strategies among hospitality students during </w:t>
+      </w:r>
+      <w:r>
+        <w:rPr>
+          <w:rFonts w:ascii="Courier New" w:hAnsi="Courier New" w:cs="Courier New"/>
+          <w:color w:val="222222"/>
+          <w:shd w:val="clear" w:color="auto" w:fill="FFFFFF"/>
+        </w:rPr>
+        <w:t>on-the-job</w:t>
+      </w:r>
+      <w:r>
+        <w:rPr>
+          <w:rFonts w:ascii="Courier New" w:hAnsi="Courier New" w:cs="Courier New"/>
+          <w:color w:val="222222"/>
+          <w:shd w:val="clear" w:color="auto" w:fill="FFFFFF"/>
+        </w:rPr>
+        <w:t xml:space="preserve"> training program. In 5th Asian Education Symposium 2020 (AES 2020) (pp. 494-498). Atlantis Press.</w:t>
+      </w:r>
+    </w:p>
+    <w:p>
+      <w:pPr>
+        <w:spacing w:after="0" w:line="480" w:lineRule="auto"/>
+        <w:ind w:left="426" w:hanging="426"/>
+        <w:jc w:val="both"/>
+        <w:rPr>
+          <w:rFonts w:ascii="Courier New" w:hAnsi="Courier New" w:cs="Courier New"/>
+          <w:color w:val="222222"/>
+          <w:shd w:val="clear" w:color="auto" w:fill="FFFFFF"/>
+        </w:rPr>
+      </w:pPr>
+      <w:r>
+        <w:rPr>
+          <w:rFonts w:ascii="Courier New" w:hAnsi="Courier New" w:cs="Courier New"/>
+          <w:color w:val="222222"/>
+          <w:shd w:val="clear" w:color="auto" w:fill="FFFFFF"/>
+        </w:rPr>
+        <w:t xml:space="preserve">Veit, S., &amp; </w:t>
+      </w:r>
+      <w:proofErr w:type="spellStart"/>
+      <w:r>
+        <w:rPr>
+          <w:rFonts w:ascii="Courier New" w:hAnsi="Courier New" w:cs="Courier New"/>
+          <w:color w:val="222222"/>
+          <w:shd w:val="clear" w:color="auto" w:fill="FFFFFF"/>
+        </w:rPr>
+        <w:t>Thijsen</w:t>
+      </w:r>
+      <w:proofErr w:type="spellEnd"/>
+      <w:r>
+        <w:rPr>
+          <w:rFonts w:ascii="Courier New" w:hAnsi="Courier New" w:cs="Courier New"/>
+          <w:color w:val="222222"/>
+          <w:shd w:val="clear" w:color="auto" w:fill="FFFFFF"/>
+        </w:rPr>
+        <w:t>, L. (2021). Almost identical but still treated differently: hiring discrimination against foreign-born and domestic-born minorities. Journal of Ethnic and Migration Studies, 47(6), 1285-1304.</w:t>
+      </w:r>
+    </w:p>
+    <w:p>
+      <w:pPr>
+        <w:spacing w:after="0" w:line="480" w:lineRule="auto"/>
+        <w:ind w:left="426" w:hanging="426"/>
+        <w:jc w:val="both"/>
+        <w:rPr>
+          <w:rFonts w:ascii="Courier New" w:hAnsi="Courier New" w:cs="Courier New"/>
+          <w:color w:val="222222"/>
+          <w:shd w:val="clear" w:color="auto" w:fill="FFFFFF"/>
+        </w:rPr>
+      </w:pPr>
+      <w:r>
+        <w:rPr>
+          <w:rFonts w:ascii="Courier New" w:hAnsi="Courier New" w:cs="Courier New"/>
+          <w:color w:val="222222"/>
+          <w:shd w:val="clear" w:color="auto" w:fill="FFFFFF"/>
+        </w:rPr>
+        <w:t>Hoang, N. T., &amp; Huy, D. T. N. (2021). Determining factors for educating students for choosing to work for foreign units: Absence of self-efficacy. JETT, 12(2), 11-19.</w:t>
+      </w:r>
+    </w:p>
+    <w:p>
+      <w:pPr>
+        <w:spacing w:after="0" w:line="480" w:lineRule="auto"/>
+        <w:ind w:left="426" w:hanging="426"/>
+        <w:jc w:val="both"/>
+        <w:rPr>
+          <w:rFonts w:ascii="Courier New" w:hAnsi="Courier New" w:cs="Courier New"/>
+          <w:color w:val="222222"/>
+          <w:shd w:val="clear" w:color="auto" w:fill="FFFFFF"/>
+        </w:rPr>
+      </w:pPr>
+      <w:proofErr w:type="spellStart"/>
+      <w:r>
+        <w:rPr>
+          <w:rFonts w:ascii="Courier New" w:hAnsi="Courier New" w:cs="Courier New"/>
+          <w:color w:val="222222"/>
+          <w:shd w:val="clear" w:color="auto" w:fill="FFFFFF"/>
+        </w:rPr>
+        <w:t>Damelang</w:t>
+      </w:r>
+      <w:proofErr w:type="spellEnd"/>
+      <w:r>
+        <w:rPr>
+          <w:rFonts w:ascii="Courier New" w:hAnsi="Courier New" w:cs="Courier New"/>
+          <w:color w:val="222222"/>
+          <w:shd w:val="clear" w:color="auto" w:fill="FFFFFF"/>
+        </w:rPr>
+        <w:t xml:space="preserve">, A., </w:t>
+      </w:r>
+      <w:proofErr w:type="spellStart"/>
+      <w:r>
+        <w:rPr>
+          <w:rFonts w:ascii="Courier New" w:hAnsi="Courier New" w:cs="Courier New"/>
+          <w:color w:val="222222"/>
+          <w:shd w:val="clear" w:color="auto" w:fill="FFFFFF"/>
+        </w:rPr>
+        <w:t>Ebensperger</w:t>
+      </w:r>
+      <w:proofErr w:type="spellEnd"/>
+      <w:r>
+        <w:rPr>
+          <w:rFonts w:ascii="Courier New" w:hAnsi="Courier New" w:cs="Courier New"/>
+          <w:color w:val="222222"/>
+          <w:shd w:val="clear" w:color="auto" w:fill="FFFFFF"/>
+        </w:rPr>
+        <w:t>, S., &amp; Stumpf, F. (2020). Foreign credential recognition and immigrants’ chances of being hired for skilled jobs—evidence from a survey experiment among employers. Social Forces, 99(2), 648-671.</w:t>
+      </w:r>
+    </w:p>
+    <w:p>
+      <w:pPr>
+        <w:spacing w:after="0" w:line="480" w:lineRule="auto"/>
+        <w:ind w:left="426" w:hanging="426"/>
+        <w:jc w:val="both"/>
+        <w:rPr>
+          <w:rFonts w:ascii="Courier New" w:hAnsi="Courier New" w:cs="Courier New"/>
+          <w:color w:val="222222"/>
+          <w:shd w:val="clear" w:color="auto" w:fill="FFFFFF"/>
+        </w:rPr>
+      </w:pPr>
+      <w:r>
+        <w:rPr>
+          <w:rFonts w:ascii="Courier New" w:hAnsi="Courier New" w:cs="Courier New"/>
+          <w:color w:val="222222"/>
+          <w:shd w:val="clear" w:color="auto" w:fill="FFFFFF"/>
+        </w:rPr>
+        <w:t xml:space="preserve">Kraft, C., Jeske, D., &amp; </w:t>
+      </w:r>
+      <w:proofErr w:type="spellStart"/>
+      <w:r>
+        <w:rPr>
+          <w:rFonts w:ascii="Courier New" w:hAnsi="Courier New" w:cs="Courier New"/>
+          <w:color w:val="222222"/>
+          <w:shd w:val="clear" w:color="auto" w:fill="FFFFFF"/>
+        </w:rPr>
+        <w:t>Bayerlein</w:t>
+      </w:r>
+      <w:proofErr w:type="spellEnd"/>
+      <w:r>
+        <w:rPr>
+          <w:rFonts w:ascii="Courier New" w:hAnsi="Courier New" w:cs="Courier New"/>
+          <w:color w:val="222222"/>
+          <w:shd w:val="clear" w:color="auto" w:fill="FFFFFF"/>
+        </w:rPr>
+        <w:t>, L. (2019). Seeking diversity? Consider virtual internships. Strategic HR Review.</w:t>
       </w:r>
     </w:p>
     <w:p>
@@ -16405,7 +16759,43 @@
           <w:shd w:val="clear" w:color="auto" w:fill="FFFFFF"/>
         </w:rPr>
         <w:lastRenderedPageBreak/>
-        <w:t xml:space="preserve">Gupta, A., Goplani, M., &amp; Sabhani, J. (2020, February). A Study on Impact of Internship on Regular Studies of Undergraduate Students. In 5th International Multidisciplinary Conference </w:t>
+        <w:t xml:space="preserve">Gupta, A., </w:t>
+      </w:r>
+      <w:proofErr w:type="spellStart"/>
+      <w:r>
+        <w:rPr>
+          <w:rFonts w:ascii="Courier New" w:hAnsi="Courier New" w:cs="Courier New"/>
+          <w:color w:val="222222"/>
+          <w:shd w:val="clear" w:color="auto" w:fill="FFFFFF"/>
+        </w:rPr>
+        <w:t>Goplani</w:t>
+      </w:r>
+      <w:proofErr w:type="spellEnd"/>
+      <w:r>
+        <w:rPr>
+          <w:rFonts w:ascii="Courier New" w:hAnsi="Courier New" w:cs="Courier New"/>
+          <w:color w:val="222222"/>
+          <w:shd w:val="clear" w:color="auto" w:fill="FFFFFF"/>
+        </w:rPr>
+        <w:t xml:space="preserve">, M., &amp; </w:t>
+      </w:r>
+      <w:proofErr w:type="spellStart"/>
+      <w:r>
+        <w:rPr>
+          <w:rFonts w:ascii="Courier New" w:hAnsi="Courier New" w:cs="Courier New"/>
+          <w:color w:val="222222"/>
+          <w:shd w:val="clear" w:color="auto" w:fill="FFFFFF"/>
+        </w:rPr>
+        <w:t>Sabhani</w:t>
+      </w:r>
+      <w:proofErr w:type="spellEnd"/>
+      <w:r>
+        <w:rPr>
+          <w:rFonts w:ascii="Courier New" w:hAnsi="Courier New" w:cs="Courier New"/>
+          <w:color w:val="222222"/>
+          <w:shd w:val="clear" w:color="auto" w:fill="FFFFFF"/>
+        </w:rPr>
+        <w:t xml:space="preserve">, J. (2020, February). A Study on Impact of Internship on Regular Studies of Undergraduate Students. In 5th International Multidisciplinary Conference </w:t>
       </w:r>
       <w:r>
         <w:rPr>
@@ -16509,11 +16899,19 @@
           <w:rFonts w:ascii="Courier New" w:hAnsi="Courier New" w:cs="Courier New"/>
         </w:rPr>
       </w:pPr>
+      <w:proofErr w:type="spellStart"/>
       <w:r>
         <w:rPr>
           <w:rFonts w:ascii="Courier New" w:hAnsi="Courier New" w:cs="Courier New"/>
         </w:rPr>
-        <w:t xml:space="preserve">Dawaton, G. C. (2021). Assessment of the On-the-Job Training Program of Business    Administration Students of Kalinga State University. Universal Journal of Management, 9(1), 13–19. </w:t>
+        <w:t>Dawaton</w:t>
+      </w:r>
+      <w:proofErr w:type="spellEnd"/>
+      <w:r>
+        <w:rPr>
+          <w:rFonts w:ascii="Courier New" w:hAnsi="Courier New" w:cs="Courier New"/>
+        </w:rPr>
+        <w:t xml:space="preserve">, G. C. (2021). Assessment of the On-the-Job Training Program of Business    Administration Students of Kalinga State University. Universal Journal of Management, 9(1), 13–19. </w:t>
       </w:r>
     </w:p>
     <w:p>
@@ -16525,6 +16923,7 @@
           <w:rFonts w:ascii="Courier New" w:hAnsi="Courier New" w:cs="Courier New"/>
         </w:rPr>
       </w:pPr>
+      <w:proofErr w:type="spellStart"/>
       <w:r>
         <w:rPr>
           <w:rFonts w:ascii="Courier New" w:hAnsi="Courier New" w:cs="Courier New"/>
@@ -16532,7 +16931,17 @@
           <w:shd w:val="clear" w:color="auto" w:fill="FFFFFF"/>
           <w:lang w:val="fr-FR"/>
         </w:rPr>
-        <w:t xml:space="preserve">Nghia, T. L. H., &amp; Duyen, N. T. M. (2019). </w:t>
+        <w:t>Nghia</w:t>
+      </w:r>
+      <w:proofErr w:type="spellEnd"/>
+      <w:r>
+        <w:rPr>
+          <w:rFonts w:ascii="Courier New" w:hAnsi="Courier New" w:cs="Courier New"/>
+          <w:color w:val="222222"/>
+          <w:shd w:val="clear" w:color="auto" w:fill="FFFFFF"/>
+          <w:lang w:val="fr-FR"/>
+        </w:rPr>
+        <w:t xml:space="preserve">, T. L. H., &amp; Duyen, N. T. M. (2019). </w:t>
       </w:r>
       <w:r>
         <w:rPr>

</xml_diff>